<commit_message>
Update Ultrasonic Mount Assembly.docx
</commit_message>
<xml_diff>
--- a/Ultrasonic Build Plan/Ultrasonic Mount Assembly.docx
+++ b/Ultrasonic Build Plan/Ultrasonic Mount Assembly.docx
@@ -28,23 +28,7 @@
         </w:numPr>
       </w:pPr>
       <w:r>
-        <w:t xml:space="preserve">The following parts shall be CNC machined, </w:t>
-      </w:r>
-      <w:proofErr w:type="spellStart"/>
-      <w:r>
-        <w:t>us_mount_pn.prt</w:t>
-      </w:r>
-      <w:proofErr w:type="spellEnd"/>
-      <w:r>
-        <w:t xml:space="preserve"> and </w:t>
-      </w:r>
-      <w:proofErr w:type="spellStart"/>
-      <w:r>
-        <w:t>us_bottom_plate_pn.prt</w:t>
-      </w:r>
-      <w:proofErr w:type="spellEnd"/>
-      <w:r>
-        <w:t xml:space="preserve">, model files and PDF drawings attached. </w:t>
+        <w:t xml:space="preserve">The following parts shall be CNC machined, us_mount_pn.prt and us_bottom_plate_pn.prt, model files and PDF drawings attached. </w:t>
       </w:r>
     </w:p>
     <w:p>
@@ -64,6 +48,9 @@
         <w:jc w:val="center"/>
       </w:pPr>
       <w:r>
+        <w:rPr>
+          <w:noProof/>
+        </w:rPr>
         <w:drawing>
           <wp:inline distT="0" distB="0" distL="0" distR="0" wp14:anchorId="2F55BC2B" wp14:editId="31C5E976">
             <wp:extent cx="3514725" cy="2675847"/>
@@ -106,6 +93,9 @@
         <w:jc w:val="center"/>
       </w:pPr>
       <w:r>
+        <w:rPr>
+          <w:noProof/>
+        </w:rPr>
         <w:drawing>
           <wp:inline distT="0" distB="0" distL="0" distR="0" wp14:anchorId="617C1138" wp14:editId="46D4A8C6">
             <wp:extent cx="3648075" cy="2786724"/>
@@ -166,6 +156,9 @@
         <w:jc w:val="center"/>
       </w:pPr>
       <w:r>
+        <w:rPr>
+          <w:noProof/>
+        </w:rPr>
         <w:drawing>
           <wp:inline distT="0" distB="0" distL="0" distR="0" wp14:anchorId="310A5066" wp14:editId="15065B51">
             <wp:extent cx="3686175" cy="2805983"/>
@@ -212,15 +205,7 @@
         </w:numPr>
       </w:pPr>
       <w:r>
-        <w:t xml:space="preserve">Two press-fit bushings, McMaster part number 3671N137, shall be pressed into the critical holes identified in print </w:t>
-      </w:r>
-      <w:proofErr w:type="spellStart"/>
-      <w:r>
-        <w:t>us_mount_pn</w:t>
-      </w:r>
-      <w:proofErr w:type="spellEnd"/>
-      <w:r>
-        <w:t>. These bushings provide a bearing surface for the linear shaft.</w:t>
+        <w:t>Two press-fit bushings, McMaster part number 3671N137, shall be pressed into the critical holes identified in print us_mount_pn. These bushings provide a bearing surface for the linear shaft.</w:t>
       </w:r>
     </w:p>
     <w:p>
@@ -242,6 +227,9 @@
         <w:jc w:val="center"/>
       </w:pPr>
       <w:r>
+        <w:rPr>
+          <w:noProof/>
+        </w:rPr>
         <w:drawing>
           <wp:inline distT="0" distB="0" distL="0" distR="0" wp14:anchorId="1D649CDC" wp14:editId="0CE5DAE4">
             <wp:extent cx="3676650" cy="2799911"/>
@@ -312,7 +300,7 @@
           <v:shape id="_x0000_i1025" type="#_x0000_t75" style="width:77.25pt;height:50.25pt" o:ole="">
             <v:imagedata r:id="rId9" o:title=""/>
           </v:shape>
-          <o:OLEObject Type="Embed" ProgID="Acrobat.Document.DC" ShapeID="_x0000_i1025" DrawAspect="Icon" ObjectID="_1735403464" r:id="rId10"/>
+          <o:OLEObject Type="Embed" ProgID="Acrobat.Document.DC" ShapeID="_x0000_i1025" DrawAspect="Icon" ObjectID="_1735403693" r:id="rId10"/>
         </w:object>
       </w:r>
       <w:r>
@@ -320,7 +308,7 @@
           <v:shape id="_x0000_i1026" type="#_x0000_t75" style="width:77.25pt;height:50.25pt" o:ole="">
             <v:imagedata r:id="rId11" o:title=""/>
           </v:shape>
-          <o:OLEObject Type="Embed" ProgID="Acrobat.Document.DC" ShapeID="_x0000_i1026" DrawAspect="Icon" ObjectID="_1735403465" r:id="rId12"/>
+          <o:OLEObject Type="Embed" ProgID="Acrobat.Document.DC" ShapeID="_x0000_i1026" DrawAspect="Icon" ObjectID="_1735403694" r:id="rId12"/>
         </w:object>
       </w:r>
       <w:r>
@@ -328,7 +316,7 @@
           <v:shape id="_x0000_i1027" type="#_x0000_t75" style="width:77.25pt;height:50.25pt" o:ole="">
             <v:imagedata r:id="rId13" o:title=""/>
           </v:shape>
-          <o:OLEObject Type="Embed" ProgID="Acrobat.Document.DC" ShapeID="_x0000_i1027" DrawAspect="Icon" ObjectID="_1735403466" r:id="rId14"/>
+          <o:OLEObject Type="Embed" ProgID="Acrobat.Document.DC" ShapeID="_x0000_i1027" DrawAspect="Icon" ObjectID="_1735403695" r:id="rId14"/>
         </w:object>
       </w:r>
       <w:r>
@@ -336,7 +324,7 @@
           <v:shape id="_x0000_i1028" type="#_x0000_t75" style="width:77.25pt;height:50.25pt" o:ole="">
             <v:imagedata r:id="rId15" o:title=""/>
           </v:shape>
-          <o:OLEObject Type="Embed" ProgID="Acrobat.Document.DC" ShapeID="_x0000_i1028" DrawAspect="Icon" ObjectID="_1735403467" r:id="rId16"/>
+          <o:OLEObject Type="Embed" ProgID="Acrobat.Document.DC" ShapeID="_x0000_i1028" DrawAspect="Icon" ObjectID="_1735403696" r:id="rId16"/>
         </w:object>
       </w:r>
       <w:r>
@@ -344,7 +332,7 @@
           <v:shape id="_x0000_i1029" type="#_x0000_t75" style="width:77.25pt;height:50.25pt" o:ole="">
             <v:imagedata r:id="rId17" o:title=""/>
           </v:shape>
-          <o:OLEObject Type="Embed" ProgID="Package" ShapeID="_x0000_i1029" DrawAspect="Icon" ObjectID="_1735403468" r:id="rId18"/>
+          <o:OLEObject Type="Embed" ProgID="Package" ShapeID="_x0000_i1029" DrawAspect="Icon" ObjectID="_1735403697" r:id="rId18"/>
         </w:object>
       </w:r>
       <w:r>
@@ -352,31 +340,23 @@
           <v:shape id="_x0000_i1030" type="#_x0000_t75" style="width:77.25pt;height:50.25pt" o:ole="">
             <v:imagedata r:id="rId19" o:title=""/>
           </v:shape>
-          <o:OLEObject Type="Embed" ProgID="Package" ShapeID="_x0000_i1030" DrawAspect="Icon" ObjectID="_1735403469" r:id="rId20"/>
+          <o:OLEObject Type="Embed" ProgID="Package" ShapeID="_x0000_i1030" DrawAspect="Icon" ObjectID="_1735403698" r:id="rId20"/>
         </w:object>
       </w:r>
       <w:r>
-        <w:object w:dxaOrig="1541" w:dyaOrig="998" w14:anchorId="28BCA370">
-          <v:shape id="_x0000_i1031" type="#_x0000_t75" style="width:77.25pt;height:50.25pt" o:ole="">
+        <w:object w:dxaOrig="1541" w:dyaOrig="998" w14:anchorId="526C6705">
+          <v:shape id="_x0000_i1032" type="#_x0000_t75" style="width:77.25pt;height:50.25pt" o:ole="">
             <v:imagedata r:id="rId21" o:title=""/>
           </v:shape>
-          <o:OLEObject Type="Embed" ProgID="Package" ShapeID="_x0000_i1031" DrawAspect="Icon" ObjectID="_1735403470" r:id="rId22"/>
+          <o:OLEObject Type="Embed" ProgID="Package" ShapeID="_x0000_i1032" DrawAspect="Icon" ObjectID="_1735403699" r:id="rId22"/>
         </w:object>
       </w:r>
       <w:r>
-        <w:object w:dxaOrig="1541" w:dyaOrig="998" w14:anchorId="526C6705">
-          <v:shape id="_x0000_i1032" type="#_x0000_t75" style="width:77.25pt;height:50.25pt" o:ole="">
+        <w:object w:dxaOrig="1541" w:dyaOrig="998" w14:anchorId="2BA79C74">
+          <v:shape id="_x0000_i1033" type="#_x0000_t75" style="width:77.25pt;height:50.25pt" o:ole="">
             <v:imagedata r:id="rId23" o:title=""/>
           </v:shape>
-          <o:OLEObject Type="Embed" ProgID="Package" ShapeID="_x0000_i1032" DrawAspect="Icon" ObjectID="_1735403471" r:id="rId24"/>
-        </w:object>
-      </w:r>
-      <w:r>
-        <w:object w:dxaOrig="1541" w:dyaOrig="998" w14:anchorId="2BA79C74">
-          <v:shape id="_x0000_i1033" type="#_x0000_t75" style="width:77.25pt;height:50.25pt" o:ole="">
-            <v:imagedata r:id="rId25" o:title=""/>
-          </v:shape>
-          <o:OLEObject Type="Embed" ProgID="Package" ShapeID="_x0000_i1033" DrawAspect="Icon" ObjectID="_1735403472" r:id="rId26"/>
+          <o:OLEObject Type="Embed" ProgID="Package" ShapeID="_x0000_i1033" DrawAspect="Icon" ObjectID="_1735403700" r:id="rId24"/>
         </w:object>
       </w:r>
     </w:p>

</xml_diff>